<commit_message>
Added MongoDB Connection and Videos WIP
</commit_message>
<xml_diff>
--- a/Proyecto/Documentacion/Visión de la aplicación.docx
+++ b/Proyecto/Documentacion/Visión de la aplicación.docx
@@ -616,11 +616,9 @@
           <w:numId w:val="2"/>
         </w:numPr>
       </w:pPr>
-      <w:proofErr w:type="spellStart"/>
-      <w:r>
-        <w:t>Contrasena</w:t>
-      </w:r>
-      <w:proofErr w:type="spellEnd"/>
+      <w:r>
+        <w:t>Contraseña</w:t>
+      </w:r>
     </w:p>
     <w:p>
       <w:pPr>
@@ -645,65 +643,41 @@
       <w:r>
         <w:t>Suscripciones: Nombre</w:t>
       </w:r>
+    </w:p>
+    <w:p>
+      <w:pPr>
+        <w:pStyle w:val="ListParagraph"/>
+        <w:numPr>
+          <w:ilvl w:val="1"/>
+          <w:numId w:val="2"/>
+        </w:numPr>
+      </w:pPr>
+      <w:r>
+        <w:t>Videos:</w:t>
+      </w:r>
+    </w:p>
+    <w:p>
+      <w:pPr>
+        <w:pStyle w:val="ListParagraph"/>
+        <w:numPr>
+          <w:ilvl w:val="2"/>
+          <w:numId w:val="2"/>
+        </w:numPr>
+      </w:pPr>
+      <w:r>
+        <w:t>Titulo</w:t>
+      </w:r>
+    </w:p>
+    <w:p>
+      <w:pPr>
+        <w:pStyle w:val="ListParagraph"/>
+        <w:numPr>
+          <w:ilvl w:val="2"/>
+          <w:numId w:val="2"/>
+        </w:numPr>
+      </w:pPr>
       <w:bookmarkStart w:id="0" w:name="_GoBack"/>
       <w:bookmarkEnd w:id="0"/>
-    </w:p>
-    <w:p>
-      <w:pPr>
-        <w:pStyle w:val="ListParagraph"/>
-        <w:numPr>
-          <w:ilvl w:val="1"/>
-          <w:numId w:val="2"/>
-        </w:numPr>
-      </w:pPr>
-      <w:r>
-        <w:t>Videos:</w:t>
-      </w:r>
-    </w:p>
-    <w:p>
-      <w:pPr>
-        <w:pStyle w:val="ListParagraph"/>
-        <w:numPr>
-          <w:ilvl w:val="2"/>
-          <w:numId w:val="2"/>
-        </w:numPr>
-      </w:pPr>
-      <w:r>
-        <w:t>Titulo</w:t>
-      </w:r>
-    </w:p>
-    <w:p>
-      <w:pPr>
-        <w:pStyle w:val="ListParagraph"/>
-        <w:numPr>
-          <w:ilvl w:val="2"/>
-          <w:numId w:val="2"/>
-        </w:numPr>
-      </w:pPr>
-      <w:r>
-        <w:t>Ruta video</w:t>
-      </w:r>
-    </w:p>
-    <w:p>
-      <w:pPr>
-        <w:pStyle w:val="ListParagraph"/>
-        <w:numPr>
-          <w:ilvl w:val="2"/>
-          <w:numId w:val="2"/>
-        </w:numPr>
-      </w:pPr>
-      <w:r>
-        <w:t>Ruta Miniatura</w:t>
-      </w:r>
-    </w:p>
-    <w:p>
-      <w:pPr>
-        <w:pStyle w:val="ListParagraph"/>
-        <w:numPr>
-          <w:ilvl w:val="2"/>
-          <w:numId w:val="2"/>
-        </w:numPr>
-      </w:pPr>
       <w:proofErr w:type="spellStart"/>
       <w:r>
         <w:t>Like</w:t>

</xml_diff>